<commit_message>
Removed file list in NVM folder
</commit_message>
<xml_diff>
--- a/x1/notes.docx
+++ b/x1/notes.docx
@@ -374,15 +374,16 @@
           <w:rFonts w:cs="Iskoola Pota"/>
           <w:cs/>
         </w:rPr>
-        <w:t xml:space="preserve">සතෙකුට දරුණු පහරක් වැදීම  </w:t>
-      </w:r>
-    </w:p>
-    <w:p>
-      <w:pPr>
-        <w:rPr>
-          <w:rFonts w:cs="Iskoola Pota"/>
-        </w:rPr>
-      </w:pPr>
+        <w:t>සතෙකුට දරුණු පහරක් වැදීම</w:t>
+      </w:r>
+    </w:p>
+    <w:p>
+      <w:pPr>
+        <w:rPr>
+          <w:rFonts w:cs="Iskoola Pota"/>
+        </w:rPr>
+      </w:pPr>
+      <w:bookmarkStart w:id="0" w:name="_Hlk194616692"/>
       <w:r>
         <w:rPr>
           <w:rFonts w:cs="Iskoola Pota"/>
@@ -406,12 +407,19 @@
         <w:t xml:space="preserve"> බියකරු හඬක් ඇසීම</w:t>
       </w:r>
     </w:p>
-    <w:p>
-      <w:pPr>
-        <w:rPr>
-          <w:rFonts w:cs="Iskoola Pota"/>
-        </w:rPr>
-      </w:pPr>
+    <w:bookmarkEnd w:id="0"/>
+    <w:p>
+      <w:pPr>
+        <w:rPr>
+          <w:rFonts w:cs="Iskoola Pota"/>
+        </w:rPr>
+      </w:pPr>
+      <w:r>
+        <w:rPr>
+          <w:rFonts w:cs="Iskoola Pota"/>
+        </w:rPr>
+        <w:t xml:space="preserve">0011 B10 </w:t>
+      </w:r>
       <w:r>
         <w:rPr>
           <w:rFonts w:cs="Iskoola Pota"/>
@@ -442,6 +450,12 @@
           <w:rFonts w:cs="Iskoola Pota"/>
         </w:rPr>
       </w:pPr>
+      <w:r>
+        <w:rPr>
+          <w:rFonts w:cs="Iskoola Pota"/>
+        </w:rPr>
+        <w:t xml:space="preserve">0011 B11 </w:t>
+      </w:r>
       <w:proofErr w:type="spellStart"/>
       <w:r>
         <w:rPr>
@@ -497,6 +511,12 @@
           <w:rFonts w:cs="Iskoola Pota"/>
         </w:rPr>
       </w:pPr>
+      <w:r>
+        <w:rPr>
+          <w:rFonts w:cs="Iskoola Pota"/>
+        </w:rPr>
+        <w:t xml:space="preserve">0011 B12 </w:t>
+      </w:r>
       <w:proofErr w:type="spellStart"/>
       <w:r>
         <w:rPr>
@@ -552,6 +572,12 @@
           <w:rFonts w:cs="Iskoola Pota"/>
         </w:rPr>
       </w:pPr>
+      <w:r>
+        <w:rPr>
+          <w:rFonts w:cs="Iskoola Pota"/>
+        </w:rPr>
+        <w:t xml:space="preserve">0011 B13 </w:t>
+      </w:r>
       <w:proofErr w:type="spellStart"/>
       <w:r>
         <w:rPr>
@@ -623,6 +649,12 @@
           <w:rFonts w:cs="Iskoola Pota"/>
         </w:rPr>
       </w:pPr>
+      <w:r>
+        <w:rPr>
+          <w:rFonts w:cs="Iskoola Pota"/>
+        </w:rPr>
+        <w:t xml:space="preserve">0011 B14 </w:t>
+      </w:r>
       <w:proofErr w:type="spellStart"/>
       <w:r>
         <w:rPr>
@@ -671,6 +703,154 @@
         </w:rPr>
         <w:t xml:space="preserve"> ආහාරයක් රස විදීම</w:t>
       </w:r>
+    </w:p>
+    <w:p>
+      <w:pPr>
+        <w:rPr>
+          <w:rFonts w:cs="Iskoola Pota"/>
+        </w:rPr>
+      </w:pPr>
+      <w:r>
+        <w:rPr>
+          <w:rFonts w:cs="Iskoola Pota"/>
+        </w:rPr>
+        <w:t xml:space="preserve">0012 </w:t>
+      </w:r>
+      <w:proofErr w:type="spellStart"/>
+      <w:r>
+        <w:rPr>
+          <w:rFonts w:cs="Iskoola Pota"/>
+          <w:cs/>
+        </w:rPr>
+        <w:t>පටිච්චසමුප්පාදය</w:t>
+      </w:r>
+      <w:proofErr w:type="spellEnd"/>
+    </w:p>
+    <w:p>
+      <w:pPr>
+        <w:rPr>
+          <w:rFonts w:cs="Iskoola Pota"/>
+        </w:rPr>
+      </w:pPr>
+      <w:r>
+        <w:rPr>
+          <w:rFonts w:cs="Iskoola Pota"/>
+        </w:rPr>
+        <w:t xml:space="preserve">0013 </w:t>
+      </w:r>
+      <w:r>
+        <w:rPr>
+          <w:rFonts w:cs="Iskoola Pota"/>
+          <w:cs/>
+        </w:rPr>
+        <w:t xml:space="preserve">අකුශල </w:t>
+      </w:r>
+      <w:proofErr w:type="spellStart"/>
+      <w:r>
+        <w:rPr>
+          <w:rFonts w:cs="Iskoola Pota"/>
+          <w:cs/>
+        </w:rPr>
+        <w:t>කුශල</w:t>
+      </w:r>
+      <w:proofErr w:type="spellEnd"/>
+      <w:r>
+        <w:rPr>
+          <w:rFonts w:cs="Iskoola Pota"/>
+          <w:cs/>
+        </w:rPr>
+        <w:t xml:space="preserve"> අව්‍යාකෘත ලෝකෝත්තර ධර්ම</w:t>
+      </w:r>
+    </w:p>
+    <w:p>
+      <w:pPr>
+        <w:rPr>
+          <w:rFonts w:cs="Iskoola Pota"/>
+        </w:rPr>
+      </w:pPr>
+      <w:r>
+        <w:rPr>
+          <w:rFonts w:cs="Iskoola Pota"/>
+        </w:rPr>
+        <w:t>00</w:t>
+      </w:r>
+      <w:r>
+        <w:rPr>
+          <w:rFonts w:cs="Iskoola Pota"/>
+        </w:rPr>
+        <w:t xml:space="preserve">14 A </w:t>
+      </w:r>
+      <w:r>
+        <w:rPr>
+          <w:rFonts w:cs="Iskoola Pota"/>
+          <w:cs/>
+        </w:rPr>
+        <w:t xml:space="preserve">මාර්ග සහ ඵල සමාපත්ති </w:t>
+      </w:r>
+      <w:proofErr w:type="spellStart"/>
+      <w:r>
+        <w:rPr>
+          <w:rFonts w:cs="Iskoola Pota"/>
+          <w:cs/>
+        </w:rPr>
+        <w:t>විථී</w:t>
+      </w:r>
+      <w:proofErr w:type="spellEnd"/>
+    </w:p>
+    <w:p>
+      <w:pPr>
+        <w:rPr>
+          <w:rFonts w:cs="Iskoola Pota"/>
+        </w:rPr>
+      </w:pPr>
+      <w:r>
+        <w:rPr>
+          <w:rFonts w:cs="Iskoola Pota"/>
+        </w:rPr>
+        <w:t xml:space="preserve">0014 </w:t>
+      </w:r>
+      <w:r>
+        <w:rPr>
+          <w:rFonts w:cs="Iskoola Pota"/>
+        </w:rPr>
+        <w:t>B</w:t>
+      </w:r>
+      <w:r>
+        <w:rPr>
+          <w:rFonts w:cs="Iskoola Pota"/>
+        </w:rPr>
+        <w:t xml:space="preserve"> </w:t>
+      </w:r>
+      <w:r>
+        <w:rPr>
+          <w:rFonts w:cs="Iskoola Pota"/>
+          <w:cs/>
+        </w:rPr>
+        <w:t xml:space="preserve">මාර්ග සහ ඵල සමාපත්ති </w:t>
+      </w:r>
+      <w:proofErr w:type="spellStart"/>
+      <w:r>
+        <w:rPr>
+          <w:rFonts w:cs="Iskoola Pota"/>
+          <w:cs/>
+        </w:rPr>
+        <w:t>විථී</w:t>
+      </w:r>
+      <w:proofErr w:type="spellEnd"/>
+    </w:p>
+    <w:p>
+      <w:pPr>
+        <w:rPr>
+          <w:rFonts w:cs="Iskoola Pota"/>
+        </w:rPr>
+      </w:pPr>
+    </w:p>
+    <w:p>
+      <w:pPr>
+        <w:rPr>
+          <w:rFonts w:cs="Iskoola Pota"/>
+        </w:rPr>
+      </w:pPr>
     </w:p>
     <w:p/>
     <w:sectPr>

</xml_diff>